<commit_message>
arrumado Relatório _ admin
</commit_message>
<xml_diff>
--- a/Pizzaria_Prototipo/Documentação/PIZZARIA_documentação.docx
+++ b/Pizzaria_Prototipo/Documentação/PIZZARIA_documentação.docx
@@ -19,6 +19,9 @@
     </w:p>
     <w:p>
       <w:r>
+        <w:rPr>
+          <w:noProof/>
+        </w:rPr>
         <w:drawing>
           <wp:inline distT="0" distB="0" distL="0" distR="0" wp14:anchorId="729883CF" wp14:editId="5CE5B05A">
             <wp:extent cx="5280660" cy="1325880"/>
@@ -77,120 +80,62 @@
     <w:p>
       <w:pPr>
         <w:jc w:val="center"/>
-        <w:rPr>
-          <w:lang w:val="es-ES"/>
-        </w:rPr>
       </w:pPr>
     </w:p>
     <w:p>
       <w:pPr>
         <w:jc w:val="center"/>
-        <w:rPr>
-          <w:lang w:val="es-ES"/>
-        </w:rPr>
       </w:pPr>
     </w:p>
     <w:p>
       <w:pPr>
         <w:jc w:val="center"/>
-        <w:rPr>
-          <w:lang w:val="es-ES"/>
-        </w:rPr>
       </w:pPr>
     </w:p>
     <w:p>
       <w:pPr>
         <w:jc w:val="center"/>
-        <w:rPr>
-          <w:lang w:val="es-ES"/>
-        </w:rPr>
       </w:pPr>
     </w:p>
     <w:p>
       <w:pPr>
         <w:jc w:val="center"/>
-        <w:rPr>
-          <w:lang w:val="es-ES"/>
-        </w:rPr>
       </w:pPr>
     </w:p>
     <w:p>
       <w:pPr>
         <w:jc w:val="center"/>
-        <w:rPr>
-          <w:lang w:val="es-ES"/>
-        </w:rPr>
       </w:pPr>
     </w:p>
     <w:p>
       <w:pPr>
         <w:jc w:val="center"/>
-        <w:rPr>
-          <w:lang w:val="es-ES"/>
-        </w:rPr>
       </w:pPr>
     </w:p>
     <w:p>
       <w:pPr>
         <w:jc w:val="center"/>
-        <w:rPr>
-          <w:lang w:val="es-ES"/>
-        </w:rPr>
       </w:pPr>
     </w:p>
     <w:p>
       <w:pPr>
         <w:jc w:val="center"/>
-        <w:rPr>
-          <w:lang w:val="es-ES"/>
-        </w:rPr>
-      </w:pPr>
-      <w:r>
-        <w:rPr>
-          <w:lang w:val="es-ES"/>
-        </w:rPr>
+      </w:pPr>
+      <w:r>
         <w:t>Lucas Terminiello</w:t>
       </w:r>
       <w:r>
-        <w:rPr>
-          <w:lang w:val="es-ES"/>
-        </w:rPr>
         <w:br/>
         <w:t>1 DEV – tarde</w:t>
       </w:r>
       <w:r>
-        <w:rPr>
-          <w:lang w:val="es-ES"/>
-        </w:rPr>
         <w:br/>
-      </w:r>
-      <w:proofErr w:type="spellStart"/>
-      <w:r>
-        <w:rPr>
-          <w:lang w:val="es-ES"/>
-        </w:rPr>
-        <w:t>P</w:t>
-      </w:r>
-      <w:r>
-        <w:rPr>
-          <w:lang w:val="es-ES"/>
-        </w:rPr>
-        <w:t>rof.º</w:t>
-      </w:r>
-      <w:proofErr w:type="spellEnd"/>
-      <w:r>
-        <w:rPr>
-          <w:lang w:val="es-ES"/>
-        </w:rPr>
-        <w:t xml:space="preserve"> Bruno</w:t>
+        <w:t>Prof.º Bruno</w:t>
       </w:r>
     </w:p>
     <w:p>
       <w:pPr>
         <w:jc w:val="center"/>
-        <w:rPr>
-          <w:lang w:val="es-ES"/>
-        </w:rPr>
       </w:pPr>
     </w:p>
     <w:p>
@@ -241,6 +186,12 @@
         <w:t>SENAI</w:t>
       </w:r>
       <w:r>
+        <w:t xml:space="preserve"> – Luiz </w:t>
+      </w:r>
+      <w:r>
+        <w:t>Varga</w:t>
+      </w:r>
+      <w:r>
         <w:br/>
       </w:r>
       <w:proofErr w:type="spellStart"/>
@@ -249,20 +200,14 @@
       </w:r>
       <w:proofErr w:type="spellEnd"/>
       <w:r>
-        <w:t>-S</w:t>
-      </w:r>
-      <w:r>
-        <w:t>P</w:t>
+        <w:t>-SP</w:t>
       </w:r>
       <w:r>
         <w:br/>
       </w:r>
       <w:proofErr w:type="gramStart"/>
       <w:r>
-        <w:t>J</w:t>
-      </w:r>
-      <w:r>
-        <w:t>unho</w:t>
+        <w:t>Junho</w:t>
       </w:r>
       <w:proofErr w:type="gramEnd"/>
       <w:r>
@@ -489,6 +434,9 @@
     </w:p>
     <w:p>
       <w:r>
+        <w:rPr>
+          <w:noProof/>
+        </w:rPr>
         <w:lastRenderedPageBreak/>
         <w:drawing>
           <wp:inline distT="0" distB="0" distL="0" distR="0" wp14:anchorId="60059641" wp14:editId="322F90AD">
@@ -588,6 +536,9 @@
     </w:p>
     <w:p>
       <w:r>
+        <w:rPr>
+          <w:noProof/>
+        </w:rPr>
         <w:drawing>
           <wp:inline distT="0" distB="0" distL="0" distR="0" wp14:anchorId="516237C5" wp14:editId="7C607ABB">
             <wp:extent cx="5731510" cy="5731510"/>
@@ -1864,6 +1815,7 @@
   <w:style w:type="character" w:default="1" w:styleId="Fontepargpadro">
     <w:name w:val="Default Paragraph Font"/>
     <w:uiPriority w:val="1"/>
+    <w:semiHidden/>
     <w:unhideWhenUsed/>
   </w:style>
   <w:style w:type="table" w:default="1" w:styleId="Tabelanormal">

</xml_diff>